<commit_message>
Converting Word documents to MarkDown: "Object Resolution Introduction": Manually checking differences between rendered MarkDown and Word. Last checks if markup looks ok.
</commit_message>
<xml_diff>
--- a/1. Spec/17. Object Resolution/0. Object Resolution Introduction.docx
+++ b/1. Spec/17. Object Resolution/0. Object Resolution Introduction.docx
@@ -1,6 +1,6 @@
 
 <file path=word/document.xml><?xml version="1.0" encoding="utf-8"?>
-<w:document xmlns:wpc="http://schemas.microsoft.com/office/word/2010/wordprocessingCanvas" xmlns:cx="http://schemas.microsoft.com/office/drawing/2014/chartex" xmlns:cx1="http://schemas.microsoft.com/office/drawing/2015/9/8/chartex" xmlns:cx2="http://schemas.microsoft.com/office/drawing/2015/10/21/chartex" xmlns:cx3="http://schemas.microsoft.com/office/drawing/2016/5/9/chartex" xmlns:cx4="http://schemas.microsoft.com/office/drawing/2016/5/10/chartex" xmlns:cx5="http://schemas.microsoft.com/office/drawing/2016/5/11/chartex" xmlns:cx6="http://schemas.microsoft.com/office/drawing/2016/5/12/chartex" xmlns:cx7="http://schemas.microsoft.com/office/drawing/2016/5/13/chartex" xmlns:cx8="http://schemas.microsoft.com/office/drawing/2016/5/14/chartex" xmlns:mc="http://schemas.openxmlformats.org/markup-compatibility/2006" xmlns:aink="http://schemas.microsoft.com/office/drawing/2016/ink" xmlns:am3d="http://schemas.microsoft.com/office/drawing/2017/model3d" xmlns:o="urn:schemas-microsoft-com:office:office" xmlns:r="http://schemas.openxmlformats.org/officeDocument/2006/relationships" xmlns:m="http://schemas.openxmlformats.org/officeDocument/2006/math" xmlns:v="urn:schemas-microsoft-com:vml" xmlns:wp14="http://schemas.microsoft.com/office/word/2010/wordprocessingDrawing" xmlns:wp="http://schemas.openxmlformats.org/drawingml/2006/wordprocessingDrawing" xmlns:w10="urn:schemas-microsoft-com:office:word" xmlns:w="http://schemas.openxmlformats.org/wordprocessingml/2006/main" xmlns:w14="http://schemas.microsoft.com/office/word/2010/wordml" xmlns:w15="http://schemas.microsoft.com/office/word/2012/wordml" xmlns:w16cid="http://schemas.microsoft.com/office/word/2016/wordml/cid" xmlns:w16se="http://schemas.microsoft.com/office/word/2015/wordml/symex" xmlns:wpg="http://schemas.microsoft.com/office/word/2010/wordprocessingGroup" xmlns:wpi="http://schemas.microsoft.com/office/word/2010/wordprocessingInk" xmlns:wne="http://schemas.microsoft.com/office/word/2006/wordml" xmlns:wps="http://schemas.microsoft.com/office/word/2010/wordprocessingShape" mc:Ignorable="w14 w15 w16se w16cid wp14">
+<w:document xmlns:wpc="http://schemas.microsoft.com/office/word/2010/wordprocessingCanvas" xmlns:cx="http://schemas.microsoft.com/office/drawing/2014/chartex" xmlns:cx1="http://schemas.microsoft.com/office/drawing/2015/9/8/chartex" xmlns:cx2="http://schemas.microsoft.com/office/drawing/2015/10/21/chartex" xmlns:cx3="http://schemas.microsoft.com/office/drawing/2016/5/9/chartex" xmlns:cx4="http://schemas.microsoft.com/office/drawing/2016/5/10/chartex" xmlns:cx5="http://schemas.microsoft.com/office/drawing/2016/5/11/chartex" xmlns:cx6="http://schemas.microsoft.com/office/drawing/2016/5/12/chartex" xmlns:cx7="http://schemas.microsoft.com/office/drawing/2016/5/13/chartex" xmlns:cx8="http://schemas.microsoft.com/office/drawing/2016/5/14/chartex" xmlns:mc="http://schemas.openxmlformats.org/markup-compatibility/2006" xmlns:aink="http://schemas.microsoft.com/office/drawing/2016/ink" xmlns:am3d="http://schemas.microsoft.com/office/drawing/2017/model3d" xmlns:o="urn:schemas-microsoft-com:office:office" xmlns:r="http://schemas.openxmlformats.org/officeDocument/2006/relationships" xmlns:m="http://schemas.openxmlformats.org/officeDocument/2006/math" xmlns:v="urn:schemas-microsoft-com:vml" xmlns:wp14="http://schemas.microsoft.com/office/word/2010/wordprocessingDrawing" xmlns:wp="http://schemas.openxmlformats.org/drawingml/2006/wordprocessingDrawing" xmlns:w10="urn:schemas-microsoft-com:office:word" xmlns:w="http://schemas.openxmlformats.org/wordprocessingml/2006/main" xmlns:w14="http://schemas.microsoft.com/office/word/2010/wordml" xmlns:w15="http://schemas.microsoft.com/office/word/2012/wordml" xmlns:w16cex="http://schemas.microsoft.com/office/word/2018/wordml/cex" xmlns:w16cid="http://schemas.microsoft.com/office/word/2016/wordml/cid" xmlns:w16="http://schemas.microsoft.com/office/word/2018/wordml" xmlns:w16se="http://schemas.microsoft.com/office/word/2015/wordml/symex" xmlns:wpg="http://schemas.microsoft.com/office/word/2010/wordprocessingGroup" xmlns:wpi="http://schemas.microsoft.com/office/word/2010/wordprocessingInk" xmlns:wne="http://schemas.microsoft.com/office/word/2006/wordml" xmlns:wps="http://schemas.microsoft.com/office/word/2010/wordprocessingShape" mc:Ignorable="w14 w15 w16se w16cid w16 w16cex wp14">
   <w:background w:color="000000"/>
   <w:body>
     <w:tbl>
@@ -66,8 +66,6 @@
       <w:r>
         <w:t>Note that the Inheritance chapter might have content about Object Resolution topics too.</w:t>
       </w:r>
-      <w:bookmarkStart w:id="0" w:name="_GoBack"/>
-      <w:bookmarkEnd w:id="0"/>
     </w:p>
     <w:p/>
     <w:p>
@@ -104,44 +102,49 @@
     </w:p>
     <w:p/>
     <w:p>
-      <w:r>
+      <w:pPr>
+        <w:rPr>
+          <w:lang w:val="nl-NL"/>
+        </w:rPr>
+      </w:pPr>
+      <w:r>
+        <w:rPr>
+          <w:lang w:val="nl-NL"/>
+        </w:rPr>
+        <w:t>Een attribute met sub objecten, die overloaded default properties zijn:</w:t>
+      </w:r>
+    </w:p>
+    <w:p>
+      <w:pPr>
+        <w:rPr>
+          <w:lang w:val="nl-NL"/>
+        </w:rPr>
+      </w:pPr>
+      <w:r>
+        <w:rPr>
+          <w:lang w:val="nl-NL"/>
+        </w:rPr>
         <w:t xml:space="preserve"> </w:t>
       </w:r>
     </w:p>
     <w:p>
-      <w:pPr>
-        <w:rPr>
-          <w:lang w:val="nl-NL"/>
-        </w:rPr>
-      </w:pPr>
-      <w:r>
-        <w:rPr>
-          <w:lang w:val="nl-NL"/>
-        </w:rPr>
-        <w:t>Een attribute met sub objecten, die overloaded default properties zijn:</w:t>
-      </w:r>
-    </w:p>
-    <w:p>
-      <w:pPr>
-        <w:rPr>
-          <w:lang w:val="nl-NL"/>
-        </w:rPr>
-      </w:pPr>
-      <w:r>
-        <w:rPr>
-          <w:lang w:val="nl-NL"/>
-        </w:rPr>
+      <w:r>
+        <w:t>If FutureCancellationsWipedOut = True And FutureCancellationsWipedOut &gt; 10 Then</w:t>
+      </w:r>
+    </w:p>
+    <w:p>
+      <w:r>
+        <w:t>End If</w:t>
+      </w:r>
+    </w:p>
+    <w:p>
+      <w:r>
         <w:t xml:space="preserve"> </w:t>
       </w:r>
     </w:p>
     <w:p>
       <w:r>
-        <w:t>If FutureCancellationsWipedOut = True And FutureCancellationsWipedOut &gt; 10 Then</w:t>
-      </w:r>
-    </w:p>
-    <w:p>
-      <w:r>
-        <w:t>End If</w:t>
+        <w:t>FutureCancellationsWipedOut heeft dan twee default properties:</w:t>
       </w:r>
     </w:p>
     <w:p>
@@ -151,7 +154,12 @@
     </w:p>
     <w:p>
       <w:r>
-        <w:t>FutureCancellationsWipedOut heeft dan twee default properties:</w:t>
+        <w:t>Truth As Boolean</w:t>
+      </w:r>
+    </w:p>
+    <w:p>
+      <w:r>
+        <w:t>Count As Integer</w:t>
       </w:r>
     </w:p>
     <w:p>
@@ -161,72 +169,53 @@
     </w:p>
     <w:p>
       <w:r>
-        <w:t>Truth As Boolean</w:t>
-      </w:r>
-    </w:p>
-    <w:p>
-      <w:r>
-        <w:t>Count As Integer</w:t>
-      </w:r>
-    </w:p>
-    <w:p>
-      <w:r>
+        <w:rPr>
+          <w:lang w:val="nl-NL"/>
+        </w:rPr>
+        <w:t>Als je FutureCancellationsWipedOut vergelijkt met een boolean, dan</w:t>
+      </w:r>
+      <w:r>
+        <w:rPr>
+          <w:lang w:val="nl-NL"/>
+        </w:rPr>
         <w:t xml:space="preserve"> </w:t>
       </w:r>
-    </w:p>
-    <w:p>
-      <w:pPr>
-        <w:rPr>
-          <w:lang w:val="nl-NL"/>
-        </w:rPr>
-      </w:pPr>
-      <w:r>
-        <w:rPr>
-          <w:lang w:val="nl-NL"/>
-        </w:rPr>
-        <w:t>Als je FutureCancellationsWipedOut vergelijkt met een boolean, dan</w:t>
-      </w:r>
-    </w:p>
-    <w:p>
-      <w:pPr>
-        <w:rPr>
-          <w:lang w:val="nl-NL"/>
-        </w:rPr>
-      </w:pPr>
       <w:r>
         <w:rPr>
           <w:lang w:val="nl-NL"/>
         </w:rPr>
         <w:t>resolvet dat in het vergelijken met FutureCancellationsWipedOut's</w:t>
       </w:r>
-    </w:p>
-    <w:p>
-      <w:pPr>
-        <w:rPr>
-          <w:lang w:val="nl-NL"/>
-        </w:rPr>
-      </w:pPr>
+      <w:r>
+        <w:rPr>
+          <w:lang w:val="nl-NL"/>
+        </w:rPr>
+        <w:t xml:space="preserve"> </w:t>
+      </w:r>
       <w:r>
         <w:rPr>
           <w:lang w:val="nl-NL"/>
         </w:rPr>
         <w:t>Boolean property Truth. Als je FutureCancellationsWipedOut vergelijkt met</w:t>
       </w:r>
-    </w:p>
-    <w:p>
-      <w:pPr>
-        <w:rPr>
-          <w:lang w:val="nl-NL"/>
-        </w:rPr>
-      </w:pPr>
+      <w:r>
+        <w:rPr>
+          <w:lang w:val="nl-NL"/>
+        </w:rPr>
+        <w:t xml:space="preserve"> </w:t>
+      </w:r>
       <w:r>
         <w:rPr>
           <w:lang w:val="nl-NL"/>
         </w:rPr>
         <w:t>een integer, dan resolvet dat in het vergelijken van FutureCancellationsWipedOut's</w:t>
       </w:r>
-    </w:p>
-    <w:p>
+      <w:r>
+        <w:rPr>
+          <w:lang w:val="nl-NL"/>
+        </w:rPr>
+        <w:t xml:space="preserve"> </w:t>
+      </w:r>
       <w:r>
         <w:t>Integer property Count.</w:t>
       </w:r>
@@ -258,97 +247,79 @@
         </w:rPr>
         <w:t>Iets mag wel inheriten van twee dingen met dezelfde interface,</w:t>
       </w:r>
-    </w:p>
-    <w:p>
-      <w:pPr>
-        <w:rPr>
-          <w:lang w:val="nl-NL"/>
-        </w:rPr>
-      </w:pPr>
+      <w:r>
+        <w:rPr>
+          <w:lang w:val="nl-NL"/>
+        </w:rPr>
+        <w:t xml:space="preserve"> </w:t>
+      </w:r>
       <w:r>
         <w:rPr>
           <w:lang w:val="nl-NL"/>
         </w:rPr>
         <w:t>maar als je een van de twee interfaces raadpleegt, moet je</w:t>
       </w:r>
-    </w:p>
-    <w:p>
-      <w:pPr>
-        <w:rPr>
-          <w:lang w:val="nl-NL"/>
-        </w:rPr>
-      </w:pPr>
+      <w:r>
+        <w:rPr>
+          <w:lang w:val="nl-NL"/>
+        </w:rPr>
+        <w:t xml:space="preserve"> </w:t>
+      </w:r>
       <w:r>
         <w:rPr>
           <w:lang w:val="nl-NL"/>
         </w:rPr>
         <w:t>wel disambiguaten, dus direct naar een bepaalde interface wijzen.</w:t>
       </w:r>
-    </w:p>
-    <w:p>
-      <w:pPr>
-        <w:rPr>
-          <w:lang w:val="nl-NL"/>
-        </w:rPr>
-      </w:pPr>
+      <w:r>
+        <w:rPr>
+          <w:lang w:val="nl-NL"/>
+        </w:rPr>
+        <w:t xml:space="preserve"> </w:t>
+      </w:r>
       <w:r>
         <w:rPr>
           <w:lang w:val="nl-NL"/>
         </w:rPr>
         <w:t>Je kunt niet een referentie met interface A laten verwijzen naar</w:t>
       </w:r>
-    </w:p>
-    <w:p>
-      <w:pPr>
-        <w:rPr>
-          <w:lang w:val="nl-NL"/>
-        </w:rPr>
-      </w:pPr>
+      <w:r>
+        <w:rPr>
+          <w:lang w:val="nl-NL"/>
+        </w:rPr>
+        <w:t xml:space="preserve"> </w:t>
+      </w:r>
       <w:r>
         <w:rPr>
           <w:lang w:val="nl-NL"/>
         </w:rPr>
         <w:t>object, dat van twee objecten inherit, die beide</w:t>
       </w:r>
-    </w:p>
-    <w:p>
-      <w:pPr>
-        <w:rPr>
-          <w:lang w:val="nl-NL"/>
-        </w:rPr>
-      </w:pPr>
-      <w:r>
-        <w:rPr>
-          <w:lang w:val="nl-NL"/>
-        </w:rPr>
-        <w:t xml:space="preserve">alleen maar interface A hebben. Je zult dan moeten kiezen </w:t>
-      </w:r>
-    </w:p>
-    <w:p>
-      <w:pPr>
-        <w:rPr>
-          <w:lang w:val="nl-NL"/>
-        </w:rPr>
-      </w:pPr>
-      <w:r>
-        <w:rPr>
-          <w:lang w:val="nl-NL"/>
-        </w:rPr>
-        <w:t>en verwijzen naar een specifieke interface.</w:t>
-      </w:r>
-    </w:p>
-    <w:p>
-      <w:pPr>
-        <w:rPr>
-          <w:lang w:val="nl-NL"/>
-        </w:rPr>
-      </w:pPr>
       <w:r>
         <w:rPr>
           <w:lang w:val="nl-NL"/>
         </w:rPr>
         <w:t xml:space="preserve"> </w:t>
       </w:r>
+      <w:r>
+        <w:rPr>
+          <w:lang w:val="nl-NL"/>
+        </w:rPr>
+        <w:t>alleen maar interface A hebben. Je zult dan moeten kiezen en verwijzen naar een specifieke interface.</w:t>
+      </w:r>
+    </w:p>
+    <w:p>
+      <w:pPr>
+        <w:rPr>
+          <w:lang w:val="nl-NL"/>
+        </w:rPr>
+      </w:pPr>
+      <w:r>
+        <w:rPr>
+          <w:lang w:val="nl-NL"/>
+        </w:rPr>
+        <w:t xml:space="preserve"> </w:t>
+      </w:r>
     </w:p>
     <w:p>
       <w:pPr>
@@ -380,26 +351,24 @@
         </w:rPr>
         <w:t>rt naar een default property van iets, dan heb je</w:t>
       </w:r>
-    </w:p>
-    <w:p>
-      <w:pPr>
-        <w:rPr>
-          <w:lang w:val="nl-NL"/>
-        </w:rPr>
-      </w:pPr>
+      <w:r>
+        <w:rPr>
+          <w:lang w:val="nl-NL"/>
+        </w:rPr>
+        <w:t xml:space="preserve"> </w:t>
+      </w:r>
       <w:r>
         <w:rPr>
           <w:lang w:val="nl-NL"/>
         </w:rPr>
         <w:t>in je diagram en je text code TOCH een referentie naar de parent</w:t>
       </w:r>
-    </w:p>
-    <w:p>
-      <w:pPr>
-        <w:rPr>
-          <w:lang w:val="nl-NL"/>
-        </w:rPr>
-      </w:pPr>
+      <w:r>
+        <w:rPr>
+          <w:lang w:val="nl-NL"/>
+        </w:rPr>
+        <w:t xml:space="preserve"> </w:t>
+      </w:r>
       <w:r>
         <w:rPr>
           <w:lang w:val="nl-NL"/>
@@ -432,52 +401,48 @@
         </w:rPr>
         <w:t>Disambiguaten moet dus toch in zowel het diagram als in text code.</w:t>
       </w:r>
-    </w:p>
-    <w:p>
-      <w:pPr>
-        <w:rPr>
-          <w:lang w:val="nl-NL"/>
-        </w:rPr>
-      </w:pPr>
+      <w:r>
+        <w:rPr>
+          <w:lang w:val="nl-NL"/>
+        </w:rPr>
+        <w:t xml:space="preserve"> </w:t>
+      </w:r>
       <w:r>
         <w:rPr>
           <w:lang w:val="nl-NL"/>
         </w:rPr>
         <w:t>Als je verwijst naar een object via een referentie met een bepaalde</w:t>
       </w:r>
-    </w:p>
-    <w:p>
-      <w:pPr>
-        <w:rPr>
-          <w:lang w:val="nl-NL"/>
-        </w:rPr>
-      </w:pPr>
+      <w:r>
+        <w:rPr>
+          <w:lang w:val="nl-NL"/>
+        </w:rPr>
+        <w:t xml:space="preserve"> </w:t>
+      </w:r>
       <w:r>
         <w:rPr>
           <w:lang w:val="nl-NL"/>
         </w:rPr>
         <w:t>interface, die ook wordt ondersteund door dat object,</w:t>
       </w:r>
-    </w:p>
-    <w:p>
-      <w:pPr>
-        <w:rPr>
-          <w:lang w:val="nl-NL"/>
-        </w:rPr>
-      </w:pPr>
+      <w:r>
+        <w:rPr>
+          <w:lang w:val="nl-NL"/>
+        </w:rPr>
+        <w:t xml:space="preserve"> </w:t>
+      </w:r>
       <w:r>
         <w:rPr>
           <w:lang w:val="nl-NL"/>
         </w:rPr>
         <w:t>dan wijs je niet direct naar de interface van dat object,</w:t>
       </w:r>
-    </w:p>
-    <w:p>
-      <w:pPr>
-        <w:rPr>
-          <w:lang w:val="nl-NL"/>
-        </w:rPr>
-      </w:pPr>
+      <w:r>
+        <w:rPr>
+          <w:lang w:val="nl-NL"/>
+        </w:rPr>
+        <w:t xml:space="preserve"> </w:t>
+      </w:r>
       <w:r>
         <w:rPr>
           <w:lang w:val="nl-NL"/>
@@ -497,52 +462,48 @@
         </w:rPr>
         <w:t>interface, maar dat zie je niet. Dat zie je hooguit wel</w:t>
       </w:r>
-    </w:p>
-    <w:p>
-      <w:pPr>
-        <w:rPr>
-          <w:lang w:val="nl-NL"/>
-        </w:rPr>
-      </w:pPr>
+      <w:r>
+        <w:rPr>
+          <w:lang w:val="nl-NL"/>
+        </w:rPr>
+        <w:t xml:space="preserve"> </w:t>
+      </w:r>
       <w:r>
         <w:rPr>
           <w:lang w:val="nl-NL"/>
         </w:rPr>
         <w:t>imaginarily aangegeven in het diagram, doordat de</w:t>
       </w:r>
-    </w:p>
-    <w:p>
-      <w:pPr>
-        <w:rPr>
-          <w:lang w:val="nl-NL"/>
-        </w:rPr>
-      </w:pPr>
+      <w:r>
+        <w:rPr>
+          <w:lang w:val="nl-NL"/>
+        </w:rPr>
+        <w:t xml:space="preserve"> </w:t>
+      </w:r>
       <w:r>
         <w:rPr>
           <w:lang w:val="nl-NL"/>
         </w:rPr>
         <w:t>ononderbroken lijn verbonden aan het object, met</w:t>
       </w:r>
-    </w:p>
-    <w:p>
-      <w:pPr>
-        <w:rPr>
-          <w:lang w:val="nl-NL"/>
-        </w:rPr>
-      </w:pPr>
+      <w:r>
+        <w:rPr>
+          <w:lang w:val="nl-NL"/>
+        </w:rPr>
+        <w:t xml:space="preserve"> </w:t>
+      </w:r>
       <w:r>
         <w:rPr>
           <w:lang w:val="nl-NL"/>
         </w:rPr>
         <w:t>een doorzichtige stippellijn doorverbonden wordt met een interface,</w:t>
       </w:r>
-    </w:p>
-    <w:p>
-      <w:pPr>
-        <w:rPr>
-          <w:lang w:val="nl-NL"/>
-        </w:rPr>
-      </w:pPr>
+      <w:r>
+        <w:rPr>
+          <w:lang w:val="nl-NL"/>
+        </w:rPr>
+        <w:t xml:space="preserve"> </w:t>
+      </w:r>
       <w:r>
         <w:rPr>
           <w:lang w:val="nl-NL"/>
@@ -686,7 +647,7 @@
           <w:noProof/>
         </w:rPr>
         <w:drawing>
-          <wp:inline distT="0" distB="0" distL="0" distR="0">
+          <wp:inline distT="0" distB="0" distL="0" distR="0" wp14:anchorId="2245865F" wp14:editId="6040C1BA">
             <wp:extent cx="1551305" cy="1384300"/>
             <wp:effectExtent l="0" t="0" r="0" b="0"/>
             <wp:docPr id="1" name="Picture 1"/>
@@ -756,7 +717,7 @@
           <w:noProof/>
         </w:rPr>
         <w:drawing>
-          <wp:inline distT="0" distB="0" distL="0" distR="0">
+          <wp:inline distT="0" distB="0" distL="0" distR="0" wp14:anchorId="2F54E6E5" wp14:editId="672AAF5D">
             <wp:extent cx="2374900" cy="2349500"/>
             <wp:effectExtent l="0" t="0" r="0" b="0"/>
             <wp:docPr id="2" name="Picture 2"/>
@@ -837,7 +798,7 @@
           <w:noProof/>
         </w:rPr>
         <w:drawing>
-          <wp:inline distT="0" distB="0" distL="0" distR="0">
+          <wp:inline distT="0" distB="0" distL="0" distR="0" wp14:anchorId="6B966A42" wp14:editId="04776043">
             <wp:extent cx="2374900" cy="2349500"/>
             <wp:effectExtent l="0" t="0" r="0" b="0"/>
             <wp:docPr id="3" name="Picture 3"/>
@@ -923,6 +884,7 @@
     <w:p>
       <w:pPr>
         <w:pStyle w:val="Brainstorm"/>
+        <w:ind w:left="567"/>
       </w:pPr>
       <w:r>
         <w:t>&lt;Overloaded objects&gt;</w:t>
@@ -931,11 +893,13 @@
     <w:p>
       <w:pPr>
         <w:pStyle w:val="AlineaSeparator"/>
+        <w:ind w:left="567"/>
       </w:pPr>
     </w:p>
     <w:p>
       <w:pPr>
         <w:pStyle w:val="Brainstorm"/>
+        <w:ind w:left="567"/>
       </w:pPr>
       <w:r>
         <w:t>&lt;A procedure can also have multiple interfaces by using triangle symbols. This enables the possibility to have multiple parameter configurations for the same procedure.</w:t>
@@ -944,6 +908,7 @@
     <w:p>
       <w:pPr>
         <w:pStyle w:val="Brainstorm"/>
+        <w:ind w:left="567"/>
       </w:pPr>
       <w:r>
         <w:t>&gt;</w:t>
@@ -952,6 +917,7 @@
     <w:p>
       <w:pPr>
         <w:pStyle w:val="Brainstorm"/>
+        <w:ind w:left="567"/>
       </w:pPr>
       <w:r>
         <w:t>&lt;This is an example of how text code can affect the behavior of the diagram. Call line automatically changes when parameters of different types are assigned. Oh, shit, after compilation the text identifiers might not exist anymore. Then it’s gotta become a deep system aspect the overloading, independent of text code. Text code and diagram code would simply be affected by the overloading concept. It should be like this, because of reasons discussed in the language integration chapter.</w:t>
@@ -960,6 +926,7 @@
     <w:p>
       <w:pPr>
         <w:pStyle w:val="Brainstorm"/>
+        <w:ind w:left="567"/>
       </w:pPr>
       <w:r>
         <w:t>&gt;</w:t>
@@ -980,7 +947,13 @@
     <w:p/>
     <w:p>
       <w:r>
-        <w:t>In diagram code you may see the difference between a call to one procedure or the other. In text code, however, as well as in certain abstract views on the diagram the effect is more subtle and you won’t see the difference between a call to one procedure or the other. This is actualy a nice, and wanted effect.</w:t>
+        <w:t>In diagram code you may see the difference between a call to one procedure or the other. In text code, however, as well as in certain abstract views on the diagram the effect is more subtle and you won’t see the difference between a call to one procedure or the other. This is actual</w:t>
+      </w:r>
+      <w:r>
+        <w:t>l</w:t>
+      </w:r>
+      <w:r>
+        <w:t>y a nice, and wanted effect.</w:t>
       </w:r>
     </w:p>
     <w:p/>
@@ -1174,7 +1147,7 @@
           <w:noProof/>
         </w:rPr>
         <w:drawing>
-          <wp:inline distT="0" distB="0" distL="0" distR="0">
+          <wp:inline distT="0" distB="0" distL="0" distR="0" wp14:anchorId="72B4AE99" wp14:editId="189B0FA2">
             <wp:extent cx="2306955" cy="2403475"/>
             <wp:effectExtent l="0" t="0" r="0" b="0"/>
             <wp:docPr id="4" name="Picture 4"/>
@@ -1248,7 +1221,7 @@
           <w:noProof/>
         </w:rPr>
         <w:drawing>
-          <wp:inline distT="0" distB="0" distL="0" distR="0">
+          <wp:inline distT="0" distB="0" distL="0" distR="0" wp14:anchorId="0FB36AA2" wp14:editId="710E85D7">
             <wp:extent cx="2298700" cy="2403475"/>
             <wp:effectExtent l="0" t="0" r="0" b="0"/>
             <wp:docPr id="5" name="Picture 5"/>
@@ -1320,7 +1293,7 @@
           <w:noProof/>
         </w:rPr>
         <w:drawing>
-          <wp:inline distT="0" distB="0" distL="0" distR="0">
+          <wp:inline distT="0" distB="0" distL="0" distR="0" wp14:anchorId="553183C3" wp14:editId="6798B704">
             <wp:extent cx="2811145" cy="2275840"/>
             <wp:effectExtent l="0" t="0" r="0" b="0"/>
             <wp:docPr id="6" name="Picture 6"/>
@@ -1372,7 +1345,13 @@
     <w:p/>
     <w:p>
       <w:r>
-        <w:t>All three diagrams above describe the same code, only in one diagram some parts are left out and some are visible while in another diagram other things are left out or visible. Abstract Symbol is covered in detail in another chapter &lt;&gt;.</w:t>
+        <w:t>All three diagrams above describe the same code, only in one diagram some parts are left out and some are visible while in another diagram other things are left out or visible. Abstract Symbol is covered in detail in another chapter &lt;</w:t>
+      </w:r>
+      <w:r>
+        <w:t xml:space="preserve"> </w:t>
+      </w:r>
+      <w:r>
+        <w:t>&gt;.</w:t>
       </w:r>
     </w:p>
     <w:p/>
@@ -1416,7 +1395,7 @@
     <w:p/>
     <w:p>
       <w:r>
-        <w:t>&lt;&lt; Picture: text code and diagram code with overloaded procedures that only differ in parameter names. &gt;&gt;</w:t>
+        <w:t>&lt; Picture: text code and diagram code with overloaded procedures that only differ in parameter names. &gt;</w:t>
       </w:r>
     </w:p>
     <w:p/>
@@ -1442,7 +1421,7 @@
     </w:p>
     <w:p>
       <w:r>
-        <w:t>&lt;&lt; I need pictures with that. &gt;&gt;</w:t>
+        <w:t>&lt; I need pictures with that. &gt;</w:t>
       </w:r>
     </w:p>
     <w:p>
@@ -1456,6 +1435,7 @@
     <w:p>
       <w:pPr>
         <w:pStyle w:val="Brainstorm"/>
+        <w:ind w:left="567"/>
       </w:pPr>
       <w:r>
         <w:t>&lt;Can shadowing change so that the target of a line  is changed at run time automatically because of shadowing? If that’s so then shadowing is a way in which text code affects the behavior of the diagram. Same shit problem after compilation no text identifiers anymore&gt;</w:t>
@@ -1474,7 +1454,7 @@
           <w:noProof/>
         </w:rPr>
         <w:drawing>
-          <wp:inline distT="0" distB="0" distL="0" distR="0">
+          <wp:inline distT="0" distB="0" distL="0" distR="0" wp14:anchorId="68B1F2DC" wp14:editId="0DBEDD08">
             <wp:extent cx="1562735" cy="1219835"/>
             <wp:effectExtent l="0" t="0" r="0" b="0"/>
             <wp:docPr id="7" name="Picture 7"/>
@@ -1542,7 +1522,7 @@
           <w:noProof/>
         </w:rPr>
         <w:drawing>
-          <wp:inline distT="0" distB="0" distL="0" distR="0">
+          <wp:inline distT="0" distB="0" distL="0" distR="0" wp14:anchorId="6E324017" wp14:editId="18D19770">
             <wp:extent cx="1562735" cy="1197610"/>
             <wp:effectExtent l="0" t="0" r="0" b="0"/>
             <wp:docPr id="8" name="Picture 8"/>
@@ -1604,7 +1584,7 @@
           <w:noProof/>
         </w:rPr>
         <w:drawing>
-          <wp:inline distT="0" distB="0" distL="0" distR="0">
+          <wp:inline distT="0" distB="0" distL="0" distR="0" wp14:anchorId="3BAB5883" wp14:editId="376F759A">
             <wp:extent cx="1591310" cy="1732280"/>
             <wp:effectExtent l="0" t="0" r="0" b="0"/>
             <wp:docPr id="9" name="Picture 9"/>
@@ -1667,7 +1647,6 @@
       </w:r>
     </w:p>
     <w:p/>
-    <w:p/>
     <w:p>
       <w:r>
         <w:t>A parent can still call the shadowed member, but this would require qualification with the interface name, or the shadowed member will be called:</w:t>
@@ -1693,7 +1672,7 @@
           <w:noProof/>
         </w:rPr>
         <w:drawing>
-          <wp:inline distT="0" distB="0" distL="0" distR="0">
+          <wp:inline distT="0" distB="0" distL="0" distR="0" wp14:anchorId="49FF70E2" wp14:editId="679A6311">
             <wp:extent cx="1327785" cy="1347470"/>
             <wp:effectExtent l="0" t="0" r="0" b="0"/>
             <wp:docPr id="10" name="Picture 10"/>
@@ -1762,7 +1741,7 @@
           <w:noProof/>
         </w:rPr>
         <w:drawing>
-          <wp:inline distT="0" distB="0" distL="0" distR="0">
+          <wp:inline distT="0" distB="0" distL="0" distR="0" wp14:anchorId="28D782A1" wp14:editId="6EBB3333">
             <wp:extent cx="1310640" cy="1347470"/>
             <wp:effectExtent l="0" t="0" r="0" b="0"/>
             <wp:docPr id="11" name="Picture 11"/>
@@ -1873,7 +1852,7 @@
           <w:noProof/>
         </w:rPr>
         <w:drawing>
-          <wp:inline distT="0" distB="0" distL="0" distR="0">
+          <wp:inline distT="0" distB="0" distL="0" distR="0" wp14:anchorId="1EA82E21" wp14:editId="34FE728B">
             <wp:extent cx="1562735" cy="1200150"/>
             <wp:effectExtent l="0" t="0" r="0" b="0"/>
             <wp:docPr id="12" name="Picture 12"/>
@@ -1961,13 +1940,13 @@
     <w:p/>
     <w:p>
       <w:r>
-        <w:t>&lt;&lt; Picture 27: of text code call to merged procedure with next to it the diagram code &gt;&gt;</w:t>
-      </w:r>
-    </w:p>
-    <w:p/>
-    <w:p>
-      <w:r>
-        <w:t>&lt;&lt; Picture 28: of text code with qualifications that call a specific procedure &gt;&gt;</w:t>
+        <w:t>&lt; Picture 27: of text code call to merged procedure with next to it the diagram code &gt;</w:t>
+      </w:r>
+    </w:p>
+    <w:p/>
+    <w:p>
+      <w:r>
+        <w:t>&lt; Picture 28: of text code with qualifications that call a specific procedure &gt;</w:t>
       </w:r>
     </w:p>
     <w:p/>
@@ -1979,7 +1958,7 @@
     <w:p/>
     <w:p>
       <w:r>
-        <w:t>&lt;&lt; Picture of that &gt;&gt;</w:t>
+        <w:t>&lt; Picture of that &gt;</w:t>
       </w:r>
     </w:p>
     <w:p/>
@@ -1995,19 +1974,25 @@
         <w:t>exactly the same container</w:t>
       </w:r>
       <w:r>
-        <w:t>, they can not be separately called. They are always simultaneously called. In diagram code you might be able to express a call to a specific procedure, but it is forbidden to make such a call, because this would be impossible to express in text code.</w:t>
-      </w:r>
-    </w:p>
-    <w:p/>
-    <w:p>
-      <w:r>
-        <w:t>&lt;&lt; Picture of that (29): the legal situation and a picture with a red cross through it showing a forbidden way of calling and showing that the call would look the same in text code &gt;&gt;</w:t>
-      </w:r>
-    </w:p>
-    <w:p/>
-    <w:p>
-      <w:r>
-        <w:t>That ensures that diagram code and text code are exchangable and can be mutually used.</w:t>
+        <w:t>, they cannot be separately called. They are always simultaneously called. In diagram code you might be able to express a call to a specific procedure, but it is forbidden to make such a call, because this would be impossible to express in text code.</w:t>
+      </w:r>
+    </w:p>
+    <w:p/>
+    <w:p>
+      <w:r>
+        <w:t>&lt; Picture of that (29): the legal situation and a picture with a red cross through it showing a forbidden way of calling and showing that the call would look the same in text code &gt;</w:t>
+      </w:r>
+    </w:p>
+    <w:p/>
+    <w:p>
+      <w:r>
+        <w:t>That ensures that diagram code and text code are exchang</w:t>
+      </w:r>
+      <w:r>
+        <w:t>e</w:t>
+      </w:r>
+      <w:r>
+        <w:t>able and can be mutually used.</w:t>
       </w:r>
     </w:p>
     <w:p/>
@@ -2040,13 +2025,13 @@
     <w:p/>
     <w:p>
       <w:r>
-        <w:t>…</w:t>
-      </w:r>
-    </w:p>
-    <w:p/>
-    <w:p>
-      <w:r>
-        <w:t>What if you have multiple possible conversion commands? One has to be selected for implicit conversion. This has to be unambiguated in that case, through object resolution or explicit conversion. You do not have to do with all the conversion commands in the world, just the ones out of modules you selected.</w:t>
+        <w:t xml:space="preserve">What if you have multiple possible conversion commands? One has to be selected for implicit conversion. This has to be </w:t>
+      </w:r>
+      <w:r>
+        <w:t>dis</w:t>
+      </w:r>
+      <w:r>
+        <w:t>ambiguated in that case, through object resolution or explicit conversion. You do not have to do with all the conversion commands in the world, just the ones out of modules you selected.</w:t>
       </w:r>
     </w:p>
     <w:p/>
@@ -2062,6 +2047,11 @@
       </w:r>
     </w:p>
     <w:p/>
+    <w:p>
+      <w:r>
+        <w:t>-----</w:t>
+      </w:r>
+    </w:p>
     <w:p/>
     <w:p>
       <w:r>
@@ -2083,8 +2073,9 @@
       <w:r>
         <w:t>Things are only ambiguous if you use triangles to merge member sets (except for overloading (disputable)).</w:t>
       </w:r>
-    </w:p>
-    <w:p>
+      <w:r>
+        <w:t xml:space="preserve"> </w:t>
+      </w:r>
       <w:r>
         <w:t>Then things could start getting in eachother’s way.</w:t>
       </w:r>
@@ -2106,7 +2097,7 @@
 </file>
 
 <file path=word/numbering.xml><?xml version="1.0" encoding="utf-8"?>
-<w:numbering xmlns:wpc="http://schemas.microsoft.com/office/word/2010/wordprocessingCanvas" xmlns:cx="http://schemas.microsoft.com/office/drawing/2014/chartex" xmlns:cx1="http://schemas.microsoft.com/office/drawing/2015/9/8/chartex" xmlns:cx2="http://schemas.microsoft.com/office/drawing/2015/10/21/chartex" xmlns:cx3="http://schemas.microsoft.com/office/drawing/2016/5/9/chartex" xmlns:cx4="http://schemas.microsoft.com/office/drawing/2016/5/10/chartex" xmlns:cx5="http://schemas.microsoft.com/office/drawing/2016/5/11/chartex" xmlns:cx6="http://schemas.microsoft.com/office/drawing/2016/5/12/chartex" xmlns:cx7="http://schemas.microsoft.com/office/drawing/2016/5/13/chartex" xmlns:cx8="http://schemas.microsoft.com/office/drawing/2016/5/14/chartex" xmlns:mc="http://schemas.openxmlformats.org/markup-compatibility/2006" xmlns:aink="http://schemas.microsoft.com/office/drawing/2016/ink" xmlns:am3d="http://schemas.microsoft.com/office/drawing/2017/model3d" xmlns:o="urn:schemas-microsoft-com:office:office" xmlns:r="http://schemas.openxmlformats.org/officeDocument/2006/relationships" xmlns:m="http://schemas.openxmlformats.org/officeDocument/2006/math" xmlns:v="urn:schemas-microsoft-com:vml" xmlns:wp14="http://schemas.microsoft.com/office/word/2010/wordprocessingDrawing" xmlns:wp="http://schemas.openxmlformats.org/drawingml/2006/wordprocessingDrawing" xmlns:w10="urn:schemas-microsoft-com:office:word" xmlns:w="http://schemas.openxmlformats.org/wordprocessingml/2006/main" xmlns:w14="http://schemas.microsoft.com/office/word/2010/wordml" xmlns:w15="http://schemas.microsoft.com/office/word/2012/wordml" xmlns:w16cid="http://schemas.microsoft.com/office/word/2016/wordml/cid" xmlns:w16se="http://schemas.microsoft.com/office/word/2015/wordml/symex" xmlns:wpg="http://schemas.microsoft.com/office/word/2010/wordprocessingGroup" xmlns:wpi="http://schemas.microsoft.com/office/word/2010/wordprocessingInk" xmlns:wne="http://schemas.microsoft.com/office/word/2006/wordml" xmlns:wps="http://schemas.microsoft.com/office/word/2010/wordprocessingShape" mc:Ignorable="w14 w15 w16se w16cid wp14">
+<w:numbering xmlns:wpc="http://schemas.microsoft.com/office/word/2010/wordprocessingCanvas" xmlns:cx="http://schemas.microsoft.com/office/drawing/2014/chartex" xmlns:cx1="http://schemas.microsoft.com/office/drawing/2015/9/8/chartex" xmlns:cx2="http://schemas.microsoft.com/office/drawing/2015/10/21/chartex" xmlns:cx3="http://schemas.microsoft.com/office/drawing/2016/5/9/chartex" xmlns:cx4="http://schemas.microsoft.com/office/drawing/2016/5/10/chartex" xmlns:cx5="http://schemas.microsoft.com/office/drawing/2016/5/11/chartex" xmlns:cx6="http://schemas.microsoft.com/office/drawing/2016/5/12/chartex" xmlns:cx7="http://schemas.microsoft.com/office/drawing/2016/5/13/chartex" xmlns:cx8="http://schemas.microsoft.com/office/drawing/2016/5/14/chartex" xmlns:mc="http://schemas.openxmlformats.org/markup-compatibility/2006" xmlns:aink="http://schemas.microsoft.com/office/drawing/2016/ink" xmlns:am3d="http://schemas.microsoft.com/office/drawing/2017/model3d" xmlns:o="urn:schemas-microsoft-com:office:office" xmlns:r="http://schemas.openxmlformats.org/officeDocument/2006/relationships" xmlns:m="http://schemas.openxmlformats.org/officeDocument/2006/math" xmlns:v="urn:schemas-microsoft-com:vml" xmlns:wp14="http://schemas.microsoft.com/office/word/2010/wordprocessingDrawing" xmlns:wp="http://schemas.openxmlformats.org/drawingml/2006/wordprocessingDrawing" xmlns:w10="urn:schemas-microsoft-com:office:word" xmlns:w="http://schemas.openxmlformats.org/wordprocessingml/2006/main" xmlns:w14="http://schemas.microsoft.com/office/word/2010/wordml" xmlns:w15="http://schemas.microsoft.com/office/word/2012/wordml" xmlns:w16cex="http://schemas.microsoft.com/office/word/2018/wordml/cex" xmlns:w16cid="http://schemas.microsoft.com/office/word/2016/wordml/cid" xmlns:w16="http://schemas.microsoft.com/office/word/2018/wordml" xmlns:w16se="http://schemas.microsoft.com/office/word/2015/wordml/symex" xmlns:wpg="http://schemas.microsoft.com/office/word/2010/wordprocessingGroup" xmlns:wpi="http://schemas.microsoft.com/office/word/2010/wordprocessingInk" xmlns:wne="http://schemas.microsoft.com/office/word/2006/wordml" xmlns:wps="http://schemas.microsoft.com/office/word/2010/wordprocessingShape" mc:Ignorable="w14 w15 w16se w16cid w16 w16cex wp14">
   <w:abstractNum w:abstractNumId="0" w15:restartNumberingAfterBreak="0">
     <w:nsid w:val="FFFFFF7C"/>
     <w:multiLevelType w:val="singleLevel"/>
@@ -2469,7 +2460,7 @@
 </file>
 
 <file path=word/styles.xml><?xml version="1.0" encoding="utf-8"?>
-<w:styles xmlns:mc="http://schemas.openxmlformats.org/markup-compatibility/2006" xmlns:r="http://schemas.openxmlformats.org/officeDocument/2006/relationships" xmlns:w="http://schemas.openxmlformats.org/wordprocessingml/2006/main" xmlns:w14="http://schemas.microsoft.com/office/word/2010/wordml" xmlns:w15="http://schemas.microsoft.com/office/word/2012/wordml" xmlns:w16cid="http://schemas.microsoft.com/office/word/2016/wordml/cid" xmlns:w16se="http://schemas.microsoft.com/office/word/2015/wordml/symex" mc:Ignorable="w14 w15 w16se w16cid">
+<w:styles xmlns:mc="http://schemas.openxmlformats.org/markup-compatibility/2006" xmlns:r="http://schemas.openxmlformats.org/officeDocument/2006/relationships" xmlns:w="http://schemas.openxmlformats.org/wordprocessingml/2006/main" xmlns:w14="http://schemas.microsoft.com/office/word/2010/wordml" xmlns:w15="http://schemas.microsoft.com/office/word/2012/wordml" xmlns:w16cex="http://schemas.microsoft.com/office/word/2018/wordml/cex" xmlns:w16cid="http://schemas.microsoft.com/office/word/2016/wordml/cid" xmlns:w16="http://schemas.microsoft.com/office/word/2018/wordml" xmlns:w16se="http://schemas.microsoft.com/office/word/2015/wordml/symex" mc:Ignorable="w14 w15 w16se w16cid w16 w16cex">
   <w:docDefaults>
     <w:rPrDefault>
       <w:rPr>

</xml_diff>